<commit_message>
add cal attendance time simple, need to improve proformance
</commit_message>
<xml_diff>
--- a/doc/德晋合同附件-验收清单 - V2.docx
+++ b/doc/德晋合同附件-验收清单 - V2.docx
@@ -34,23 +34,13 @@
         </w:rPr>
         <w:t>：</w:t>
       </w:r>
-      <w:proofErr w:type="gramStart"/>
       <w:r>
         <w:rPr>
           <w:rFonts w:hint="eastAsia"/>
           <w:b/>
           <w:sz w:val="44"/>
         </w:rPr>
-        <w:t>德晋人事管理</w:t>
-      </w:r>
-      <w:proofErr w:type="gramEnd"/>
-      <w:r>
-        <w:rPr>
-          <w:rFonts w:hint="eastAsia"/>
-          <w:b/>
-          <w:sz w:val="44"/>
-        </w:rPr>
-        <w:t>系统</w:t>
+        <w:t>德晋人事管理系统</w:t>
       </w:r>
       <w:r>
         <w:rPr>
@@ -1525,6 +1515,7 @@
           <w:docPartUnique/>
         </w:docPartObj>
       </w:sdtPr>
+      <w:sdtEndPr/>
       <w:sdtContent>
         <w:p>
           <w:pPr>
@@ -4649,6 +4640,12 @@
                 <w:noProof/>
                 <w:webHidden/>
               </w:rPr>
+            </w:r>
+            <w:r>
+              <w:rPr>
+                <w:noProof/>
+                <w:webHidden/>
+              </w:rPr>
               <w:fldChar w:fldCharType="separate"/>
             </w:r>
             <w:r>
@@ -5733,6 +5730,12 @@
                 <w:noProof/>
                 <w:webHidden/>
               </w:rPr>
+            </w:r>
+            <w:r>
+              <w:rPr>
+                <w:noProof/>
+                <w:webHidden/>
+              </w:rPr>
               <w:fldChar w:fldCharType="separate"/>
             </w:r>
             <w:r>
@@ -6053,23 +6056,21 @@
           <w:sz w:val="40"/>
         </w:rPr>
       </w:pPr>
-      <w:proofErr w:type="gramStart"/>
       <w:r>
         <w:rPr>
           <w:rFonts w:hint="eastAsia"/>
           <w:b/>
           <w:sz w:val="40"/>
         </w:rPr>
-        <w:t>德晋人事管理</w:t>
-      </w:r>
-      <w:proofErr w:type="gramEnd"/>
+        <w:t>德晋人事管理系统</w:t>
+      </w:r>
       <w:r>
         <w:rPr>
           <w:rFonts w:hint="eastAsia"/>
           <w:b/>
           <w:sz w:val="40"/>
         </w:rPr>
-        <w:t>系统</w:t>
+        <w:t>-</w:t>
       </w:r>
       <w:r>
         <w:rPr>
@@ -6077,7 +6078,7 @@
           <w:b/>
           <w:sz w:val="40"/>
         </w:rPr>
-        <w:t>-</w:t>
+        <w:t>验收清单</w:t>
       </w:r>
       <w:r>
         <w:rPr>
@@ -6085,7 +6086,7 @@
           <w:b/>
           <w:sz w:val="40"/>
         </w:rPr>
-        <w:t>验收清单</w:t>
+        <w:t>及设计说明</w:t>
       </w:r>
       <w:r>
         <w:rPr>
@@ -6093,7 +6094,7 @@
           <w:b/>
           <w:sz w:val="40"/>
         </w:rPr>
-        <w:t>及设计说明</w:t>
+        <w:t>（第一阶段）</w:t>
       </w:r>
       <w:r>
         <w:rPr>
@@ -6101,42 +6102,34 @@
           <w:b/>
           <w:sz w:val="40"/>
         </w:rPr>
-        <w:t>（第一阶段）</w:t>
-      </w:r>
-      <w:r>
-        <w:rPr>
-          <w:rFonts w:hint="eastAsia"/>
+        <w:t>V2</w:t>
+      </w:r>
+    </w:p>
+    <w:p>
+      <w:pPr>
+        <w:jc w:val="center"/>
+        <w:rPr>
           <w:b/>
           <w:sz w:val="40"/>
         </w:rPr>
-        <w:t>V2</w:t>
-      </w:r>
-    </w:p>
-    <w:p>
-      <w:pPr>
-        <w:jc w:val="center"/>
+      </w:pPr>
+    </w:p>
+    <w:p>
+      <w:pPr>
+        <w:jc w:val="left"/>
+        <w:outlineLvl w:val="0"/>
         <w:rPr>
           <w:b/>
           <w:sz w:val="40"/>
         </w:rPr>
       </w:pPr>
-    </w:p>
-    <w:p>
-      <w:pPr>
-        <w:jc w:val="left"/>
-        <w:outlineLvl w:val="0"/>
-        <w:rPr>
+      <w:bookmarkStart w:id="0" w:name="_Toc459833911"/>
+      <w:r>
+        <w:rPr>
+          <w:rFonts w:hint="eastAsia"/>
           <w:b/>
           <w:sz w:val="40"/>
         </w:rPr>
-      </w:pPr>
-      <w:bookmarkStart w:id="0" w:name="_Toc459833911"/>
-      <w:r>
-        <w:rPr>
-          <w:rFonts w:hint="eastAsia"/>
-          <w:b/>
-          <w:sz w:val="40"/>
-        </w:rPr>
         <w:t>一、验收清单</w:t>
       </w:r>
       <w:bookmarkEnd w:id="0"/>
@@ -6169,7 +6162,6 @@
         </w:rPr>
         <w:t>：所配图片演示为</w:t>
       </w:r>
-      <w:proofErr w:type="spellStart"/>
       <w:r>
         <w:rPr>
           <w:rFonts w:hint="eastAsia"/>
@@ -6177,7 +6169,6 @@
         </w:rPr>
         <w:t>WireFrame</w:t>
       </w:r>
-      <w:proofErr w:type="spellEnd"/>
       <w:r>
         <w:rPr>
           <w:rFonts w:hint="eastAsia"/>
@@ -8770,17 +8761,8 @@
           <w:rFonts w:hint="eastAsia"/>
           <w:sz w:val="24"/>
         </w:rPr>
-        <w:t>否，</w:t>
-      </w:r>
-      <w:proofErr w:type="gramStart"/>
-      <w:r>
-        <w:rPr>
-          <w:rFonts w:hint="eastAsia"/>
-          <w:sz w:val="24"/>
-        </w:rPr>
-        <w:t>默认为否</w:t>
-      </w:r>
-      <w:proofErr w:type="gramEnd"/>
+        <w:t>否，默认为否</w:t>
+      </w:r>
       <w:r>
         <w:rPr>
           <w:rFonts w:hint="eastAsia"/>
@@ -10806,23 +10788,7 @@
           <w:rFonts w:hint="eastAsia"/>
           <w:sz w:val="24"/>
         </w:rPr>
-        <w:t>修改人，所修改的字段，原内容，修改</w:t>
-      </w:r>
-      <w:proofErr w:type="gramStart"/>
-      <w:r>
-        <w:rPr>
-          <w:rFonts w:hint="eastAsia"/>
-          <w:sz w:val="24"/>
-        </w:rPr>
-        <w:t>后内容</w:t>
-      </w:r>
-      <w:proofErr w:type="gramEnd"/>
-      <w:r>
-        <w:rPr>
-          <w:rFonts w:hint="eastAsia"/>
-          <w:sz w:val="24"/>
-        </w:rPr>
-        <w:t>计入日志中。</w:t>
+        <w:t>修改人，所修改的字段，原内容，修改后内容计入日志中。</w:t>
       </w:r>
       <w:r>
         <w:rPr>
@@ -11170,25 +11136,7 @@
           <w:sz w:val="24"/>
           <w:highlight w:val="yellow"/>
         </w:rPr>
-        <w:t>所对应的员工已经经过</w:t>
-      </w:r>
-      <w:proofErr w:type="gramStart"/>
-      <w:r>
-        <w:rPr>
-          <w:rFonts w:hint="eastAsia"/>
-          <w:sz w:val="24"/>
-          <w:highlight w:val="yellow"/>
-        </w:rPr>
-        <w:t>过</w:t>
-      </w:r>
-      <w:proofErr w:type="gramEnd"/>
-      <w:r>
-        <w:rPr>
-          <w:rFonts w:hint="eastAsia"/>
-          <w:sz w:val="24"/>
-          <w:highlight w:val="yellow"/>
-        </w:rPr>
-        <w:t>认证，系统通知身份证已经认证过，不需要再认证。</w:t>
+        <w:t>所对应的员工已经经过过认证，系统通知身份证已经认证过，不需要再认证。</w:t>
       </w:r>
       <w:bookmarkEnd w:id="34"/>
     </w:p>
@@ -11331,23 +11279,7 @@
           <w:rFonts w:hint="eastAsia"/>
           <w:sz w:val="24"/>
         </w:rPr>
-        <w:t>需要</w:t>
-      </w:r>
-      <w:proofErr w:type="gramStart"/>
-      <w:r>
-        <w:rPr>
-          <w:rFonts w:hint="eastAsia"/>
-          <w:sz w:val="24"/>
-        </w:rPr>
-        <w:t>新建员工</w:t>
-      </w:r>
-      <w:proofErr w:type="gramEnd"/>
-      <w:r>
-        <w:rPr>
-          <w:rFonts w:hint="eastAsia"/>
-          <w:sz w:val="24"/>
-        </w:rPr>
-        <w:t>身份证信息</w:t>
+        <w:t>需要新建员工身份证信息</w:t>
       </w:r>
       <w:r>
         <w:rPr>
@@ -11416,23 +11348,7 @@
           <w:rFonts w:hint="eastAsia"/>
           <w:sz w:val="24"/>
         </w:rPr>
-        <w:t>需要</w:t>
-      </w:r>
-      <w:proofErr w:type="gramStart"/>
-      <w:r>
-        <w:rPr>
-          <w:rFonts w:hint="eastAsia"/>
-          <w:sz w:val="24"/>
-        </w:rPr>
-        <w:t>新建员工</w:t>
-      </w:r>
-      <w:proofErr w:type="gramEnd"/>
-      <w:r>
-        <w:rPr>
-          <w:rFonts w:hint="eastAsia"/>
-          <w:sz w:val="24"/>
-        </w:rPr>
-        <w:t>身份证信息</w:t>
+        <w:t>需要新建员工身份证信息</w:t>
       </w:r>
       <w:r>
         <w:rPr>
@@ -11667,39 +11583,14 @@
           <w:rFonts w:hint="eastAsia"/>
           <w:sz w:val="24"/>
         </w:rPr>
-        <w:t>根据</w:t>
-      </w:r>
-      <w:proofErr w:type="gramStart"/>
-      <w:r>
-        <w:rPr>
-          <w:rFonts w:hint="eastAsia"/>
-          <w:sz w:val="24"/>
-        </w:rPr>
-        <w:t>某员工</w:t>
-      </w:r>
-      <w:proofErr w:type="gramEnd"/>
-      <w:r>
-        <w:rPr>
-          <w:rFonts w:hint="eastAsia"/>
-          <w:sz w:val="24"/>
-        </w:rPr>
-        <w:t>获得的证</w:t>
-      </w:r>
-      <w:proofErr w:type="gramStart"/>
-      <w:r>
-        <w:rPr>
-          <w:rFonts w:hint="eastAsia"/>
-          <w:sz w:val="24"/>
-        </w:rPr>
-        <w:t>照列</w:t>
-      </w:r>
-      <w:proofErr w:type="gramEnd"/>
-      <w:r>
-        <w:rPr>
-          <w:rFonts w:hint="eastAsia"/>
-          <w:sz w:val="24"/>
-        </w:rPr>
-        <w:t>表</w:t>
+        <w:t>根据某员工</w:t>
+      </w:r>
+      <w:r>
+        <w:rPr>
+          <w:rFonts w:hint="eastAsia"/>
+          <w:sz w:val="24"/>
+        </w:rPr>
+        <w:t>获得的证照列表</w:t>
       </w:r>
     </w:p>
     <w:p>
@@ -11720,23 +11611,7 @@
           <w:rFonts w:hint="eastAsia"/>
           <w:sz w:val="24"/>
         </w:rPr>
-        <w:t>证件</w:t>
-      </w:r>
-      <w:proofErr w:type="gramStart"/>
-      <w:r>
-        <w:rPr>
-          <w:rFonts w:hint="eastAsia"/>
-          <w:sz w:val="24"/>
-        </w:rPr>
-        <w:t>照列</w:t>
-      </w:r>
-      <w:proofErr w:type="gramEnd"/>
-      <w:r>
-        <w:rPr>
-          <w:rFonts w:hint="eastAsia"/>
-          <w:sz w:val="24"/>
-        </w:rPr>
-        <w:t>表中，附件会根据不同类型选择不同的图标：如</w:t>
+        <w:t>证件照列表中，附件会根据不同类型选择不同的图标：如</w:t>
       </w:r>
     </w:p>
     <w:p>
@@ -11776,7 +11651,6 @@
         </w:rPr>
         <w:t>，</w:t>
       </w:r>
-      <w:proofErr w:type="spellStart"/>
       <w:r>
         <w:rPr>
           <w:rFonts w:hint="eastAsia"/>
@@ -11784,7 +11658,6 @@
         </w:rPr>
         <w:t>ppt</w:t>
       </w:r>
-      <w:proofErr w:type="spellEnd"/>
       <w:r>
         <w:rPr>
           <w:rFonts w:hint="eastAsia"/>
@@ -11806,7 +11679,6 @@
         </w:rPr>
         <w:t>，</w:t>
       </w:r>
-      <w:proofErr w:type="spellStart"/>
       <w:r>
         <w:rPr>
           <w:rFonts w:hint="eastAsia"/>
@@ -11814,7 +11686,6 @@
         </w:rPr>
         <w:t>png</w:t>
       </w:r>
-      <w:proofErr w:type="spellEnd"/>
       <w:r>
         <w:rPr>
           <w:rFonts w:hint="eastAsia"/>
@@ -11836,7 +11707,6 @@
         </w:rPr>
         <w:t>，</w:t>
       </w:r>
-      <w:proofErr w:type="spellStart"/>
       <w:r>
         <w:rPr>
           <w:rFonts w:hint="eastAsia"/>
@@ -11844,7 +11714,6 @@
         </w:rPr>
         <w:t>png</w:t>
       </w:r>
-      <w:proofErr w:type="spellEnd"/>
       <w:r>
         <w:rPr>
           <w:rFonts w:hint="eastAsia"/>
@@ -12422,23 +12291,7 @@
           <w:rFonts w:hint="eastAsia"/>
           <w:sz w:val="24"/>
         </w:rPr>
-        <w:t>证</w:t>
-      </w:r>
-      <w:proofErr w:type="gramStart"/>
-      <w:r>
-        <w:rPr>
-          <w:rFonts w:hint="eastAsia"/>
-          <w:sz w:val="24"/>
-        </w:rPr>
-        <w:t>照列</w:t>
-      </w:r>
-      <w:proofErr w:type="gramEnd"/>
-      <w:r>
-        <w:rPr>
-          <w:rFonts w:hint="eastAsia"/>
-          <w:sz w:val="24"/>
-        </w:rPr>
-        <w:t>表信息（连接进入证照详情页面）</w:t>
+        <w:t>证照列表信息（连接进入证照详情页面）</w:t>
       </w:r>
     </w:p>
     <w:p>
@@ -14911,7 +14764,6 @@
         </w:rPr>
         <w:t>需要对</w:t>
       </w:r>
-      <w:proofErr w:type="gramStart"/>
       <w:r>
         <w:rPr>
           <w:rFonts w:asciiTheme="majorHAnsi" w:eastAsiaTheme="majorEastAsia" w:hAnsiTheme="majorHAnsi" w:cstheme="majorBidi" w:hint="eastAsia"/>
@@ -14924,14 +14776,7 @@
         <w:rPr>
           <w:rFonts w:hint="eastAsia"/>
         </w:rPr>
-        <w:t>假</w:t>
-      </w:r>
-      <w:proofErr w:type="gramEnd"/>
-      <w:r>
-        <w:rPr>
-          <w:rFonts w:hint="eastAsia"/>
-        </w:rPr>
-        <w:t>数据进行分页列表展示</w:t>
+        <w:t>假数据进行分页列表展示</w:t>
       </w:r>
     </w:p>
     <w:p>
@@ -15506,10 +15351,8 @@
           <w:color w:val="4F81BD" w:themeColor="accent1"/>
           <w:sz w:val="24"/>
         </w:rPr>
-        <w:t>.</w:t>
-      </w:r>
-      <w:proofErr w:type="spellStart"/>
-      <w:proofErr w:type="gramStart"/>
+        <w:t>.vsd</w:t>
+      </w:r>
       <w:r>
         <w:rPr>
           <w:rFonts w:hint="eastAsia"/>
@@ -15517,9 +15360,8 @@
           <w:color w:val="4F81BD" w:themeColor="accent1"/>
           <w:sz w:val="24"/>
         </w:rPr>
-        <w:t>vsd</w:t>
-      </w:r>
-      <w:proofErr w:type="spellEnd"/>
+        <w:t>-</w:t>
+      </w:r>
       <w:r>
         <w:rPr>
           <w:rFonts w:hint="eastAsia"/>
@@ -15527,7 +15369,7 @@
           <w:color w:val="4F81BD" w:themeColor="accent1"/>
           <w:sz w:val="24"/>
         </w:rPr>
-        <w:t>-</w:t>
+        <w:t>缺勤</w:t>
       </w:r>
       <w:r>
         <w:rPr>
@@ -15536,18 +15378,8 @@
           <w:color w:val="4F81BD" w:themeColor="accent1"/>
           <w:sz w:val="24"/>
         </w:rPr>
-        <w:t>缺勤</w:t>
-      </w:r>
-      <w:r>
-        <w:rPr>
-          <w:rFonts w:hint="eastAsia"/>
-          <w:i/>
-          <w:color w:val="4F81BD" w:themeColor="accent1"/>
-          <w:sz w:val="24"/>
-        </w:rPr>
         <w:t>、加班数据导入逻辑</w:t>
       </w:r>
-      <w:proofErr w:type="gramEnd"/>
     </w:p>
     <w:p>
       <w:pPr>
@@ -16228,10 +16060,8 @@
           <w:color w:val="4F81BD" w:themeColor="accent1"/>
           <w:sz w:val="24"/>
         </w:rPr>
-        <w:t>.</w:t>
-      </w:r>
-      <w:proofErr w:type="spellStart"/>
-      <w:proofErr w:type="gramStart"/>
+        <w:t>.vsd</w:t>
+      </w:r>
       <w:r>
         <w:rPr>
           <w:rFonts w:hint="eastAsia"/>
@@ -16239,9 +16069,8 @@
           <w:color w:val="4F81BD" w:themeColor="accent1"/>
           <w:sz w:val="24"/>
         </w:rPr>
-        <w:t>vsd</w:t>
-      </w:r>
-      <w:proofErr w:type="spellEnd"/>
+        <w:t>-</w:t>
+      </w:r>
       <w:r>
         <w:rPr>
           <w:rFonts w:hint="eastAsia"/>
@@ -16249,7 +16078,7 @@
           <w:color w:val="4F81BD" w:themeColor="accent1"/>
           <w:sz w:val="24"/>
         </w:rPr>
-        <w:t>-</w:t>
+        <w:t>缺勤</w:t>
       </w:r>
       <w:r>
         <w:rPr>
@@ -16258,18 +16087,8 @@
           <w:color w:val="4F81BD" w:themeColor="accent1"/>
           <w:sz w:val="24"/>
         </w:rPr>
-        <w:t>缺勤</w:t>
-      </w:r>
-      <w:r>
-        <w:rPr>
-          <w:rFonts w:hint="eastAsia"/>
-          <w:i/>
-          <w:color w:val="4F81BD" w:themeColor="accent1"/>
-          <w:sz w:val="24"/>
-        </w:rPr>
         <w:t>、加班数据导入逻辑</w:t>
       </w:r>
-      <w:proofErr w:type="gramEnd"/>
     </w:p>
     <w:p>
       <w:pPr>
@@ -17336,7 +17155,6 @@
                 <w:sz w:val="24"/>
               </w:rPr>
             </w:pPr>
-            <w:proofErr w:type="gramStart"/>
             <w:r>
               <w:rPr>
                 <w:rFonts w:hint="eastAsia"/>
@@ -17344,7 +17162,6 @@
               </w:rPr>
               <w:t>一</w:t>
             </w:r>
-            <w:proofErr w:type="gramEnd"/>
           </w:p>
         </w:tc>
         <w:tc>
@@ -18352,25 +18169,7 @@
           <w:b/>
           <w:sz w:val="28"/>
         </w:rPr>
-        <w:t>技术</w:t>
-      </w:r>
-      <w:proofErr w:type="gramStart"/>
-      <w:r>
-        <w:rPr>
-          <w:rFonts w:hint="eastAsia"/>
-          <w:b/>
-          <w:sz w:val="28"/>
-        </w:rPr>
-        <w:t>栈</w:t>
-      </w:r>
-      <w:proofErr w:type="gramEnd"/>
-      <w:r>
-        <w:rPr>
-          <w:rFonts w:hint="eastAsia"/>
-          <w:b/>
-          <w:sz w:val="28"/>
-        </w:rPr>
-        <w:t>说明</w:t>
+        <w:t>技术栈说明</w:t>
       </w:r>
       <w:bookmarkEnd w:id="60"/>
     </w:p>
@@ -18424,20 +18223,8 @@
           <w:sz w:val="24"/>
           <w:szCs w:val="24"/>
         </w:rPr>
-        <w:t>V1.</w:t>
-      </w:r>
-      <w:proofErr w:type="gramStart"/>
-      <w:r>
-        <w:rPr>
-          <w:rFonts w:hint="eastAsia"/>
-          <w:i/>
-          <w:color w:val="4F81BD" w:themeColor="accent1"/>
-          <w:sz w:val="24"/>
-          <w:szCs w:val="24"/>
-        </w:rPr>
-        <w:t>xlsx</w:t>
-      </w:r>
-      <w:proofErr w:type="gramEnd"/>
+        <w:t>V1.xlsx</w:t>
+      </w:r>
     </w:p>
     <w:p>
       <w:pPr>
@@ -18495,20 +18282,8 @@
           <w:sz w:val="24"/>
           <w:szCs w:val="24"/>
         </w:rPr>
-        <w:t>V1.</w:t>
-      </w:r>
-      <w:proofErr w:type="gramStart"/>
-      <w:r>
-        <w:rPr>
-          <w:rFonts w:hint="eastAsia"/>
-          <w:i/>
-          <w:color w:val="4F81BD" w:themeColor="accent1"/>
-          <w:sz w:val="24"/>
-          <w:szCs w:val="24"/>
-        </w:rPr>
-        <w:t>xlsx</w:t>
-      </w:r>
-      <w:proofErr w:type="gramEnd"/>
+        <w:t>V1.xlsx</w:t>
+      </w:r>
     </w:p>
     <w:p>
       <w:pPr>
@@ -18650,7 +18425,6 @@
                 <w:sz w:val="28"/>
               </w:rPr>
             </w:pPr>
-            <w:proofErr w:type="spellStart"/>
             <w:r>
               <w:rPr>
                 <w:b w:val="0"/>
@@ -18658,7 +18432,6 @@
               </w:rPr>
               <w:t>daysBeforeAlertStaffGoFull</w:t>
             </w:r>
-            <w:proofErr w:type="spellEnd"/>
           </w:p>
         </w:tc>
         <w:tc>
@@ -18727,8 +18500,6 @@
               </w:rPr>
               <w:t>代表不提醒</w:t>
             </w:r>
-            <w:bookmarkStart w:id="63" w:name="_GoBack"/>
-            <w:bookmarkEnd w:id="63"/>
           </w:p>
         </w:tc>
       </w:tr>
@@ -18745,7 +18516,6 @@
                 <w:sz w:val="28"/>
               </w:rPr>
             </w:pPr>
-            <w:proofErr w:type="spellStart"/>
             <w:r>
               <w:rPr>
                 <w:b w:val="0"/>
@@ -18753,7 +18523,6 @@
               </w:rPr>
               <w:t>goFullAlertMails</w:t>
             </w:r>
-            <w:proofErr w:type="spellEnd"/>
           </w:p>
         </w:tc>
         <w:tc>
@@ -18788,23 +18557,7 @@
                 <w:b/>
                 <w:sz w:val="28"/>
               </w:rPr>
-              <w:t>转正提醒</w:t>
-            </w:r>
-            <w:r>
-              <w:rPr>
-                <w:rFonts w:hint="eastAsia"/>
-                <w:b/>
-                <w:sz w:val="28"/>
-              </w:rPr>
-              <w:t>邮件</w:t>
-            </w:r>
-            <w:r>
-              <w:rPr>
-                <w:rFonts w:hint="eastAsia"/>
-                <w:b/>
-                <w:sz w:val="28"/>
-              </w:rPr>
-              <w:t>接收地址</w:t>
+              <w:t>转正提醒邮件接收地址</w:t>
             </w:r>
           </w:p>
         </w:tc>
@@ -18824,7 +18577,6 @@
                 <w:sz w:val="28"/>
               </w:rPr>
             </w:pPr>
-            <w:proofErr w:type="spellStart"/>
             <w:r>
               <w:rPr>
                 <w:rFonts w:hint="eastAsia"/>
@@ -18841,7 +18593,6 @@
               </w:rPr>
               <w:t>ertMails</w:t>
             </w:r>
-            <w:proofErr w:type="spellEnd"/>
           </w:p>
         </w:tc>
         <w:tc>
@@ -18866,34 +18617,17 @@
             <w:pPr>
               <w:cnfStyle w:val="000000100000" w:firstRow="0" w:lastRow="0" w:firstColumn="0" w:lastColumn="0" w:oddVBand="0" w:evenVBand="0" w:oddHBand="1" w:evenHBand="0" w:firstRowFirstColumn="0" w:firstRowLastColumn="0" w:lastRowFirstColumn="0" w:lastRowLastColumn="0"/>
               <w:rPr>
+                <w:b/>
+                <w:sz w:val="28"/>
+              </w:rPr>
+            </w:pPr>
+            <w:r>
+              <w:rPr>
                 <w:rFonts w:hint="eastAsia"/>
                 <w:b/>
                 <w:sz w:val="28"/>
               </w:rPr>
-            </w:pPr>
-            <w:r>
-              <w:rPr>
-                <w:rFonts w:hint="eastAsia"/>
-                <w:b/>
-                <w:sz w:val="28"/>
-              </w:rPr>
-              <w:t>证照未登记邮件</w:t>
-            </w:r>
-            <w:r>
-              <w:rPr>
-                <w:rFonts w:hint="eastAsia"/>
-                <w:b/>
-                <w:sz w:val="28"/>
-              </w:rPr>
-              <w:t>接收</w:t>
-            </w:r>
-            <w:r>
-              <w:rPr>
-                <w:rFonts w:hint="eastAsia"/>
-                <w:b/>
-                <w:sz w:val="28"/>
-              </w:rPr>
-              <w:t>地址</w:t>
+              <w:t>证照未登记邮件接收地址</w:t>
             </w:r>
           </w:p>
         </w:tc>
@@ -18907,21 +18641,18 @@
           <w:p>
             <w:pPr>
               <w:rPr>
+                <w:b w:val="0"/>
+                <w:sz w:val="28"/>
+              </w:rPr>
+            </w:pPr>
+            <w:r>
+              <w:rPr>
                 <w:rFonts w:hint="eastAsia"/>
                 <w:b w:val="0"/>
                 <w:sz w:val="28"/>
               </w:rPr>
-            </w:pPr>
-            <w:proofErr w:type="spellStart"/>
-            <w:r>
-              <w:rPr>
-                <w:rFonts w:hint="eastAsia"/>
-                <w:b w:val="0"/>
-                <w:sz w:val="28"/>
-              </w:rPr>
               <w:t>attendanceExceptionAlertMails</w:t>
             </w:r>
-            <w:proofErr w:type="spellEnd"/>
           </w:p>
         </w:tc>
         <w:tc>
@@ -18946,7 +18677,6 @@
             <w:pPr>
               <w:cnfStyle w:val="000000000000" w:firstRow="0" w:lastRow="0" w:firstColumn="0" w:lastColumn="0" w:oddVBand="0" w:evenVBand="0" w:oddHBand="0" w:evenHBand="0" w:firstRowFirstColumn="0" w:firstRowLastColumn="0" w:lastRowFirstColumn="0" w:lastRowLastColumn="0"/>
               <w:rPr>
-                <w:rFonts w:hint="eastAsia"/>
                 <w:b/>
                 <w:sz w:val="28"/>
               </w:rPr>
@@ -18974,21 +18704,18 @@
           <w:p>
             <w:pPr>
               <w:rPr>
+                <w:b w:val="0"/>
+                <w:sz w:val="28"/>
+              </w:rPr>
+            </w:pPr>
+            <w:r>
+              <w:rPr>
                 <w:rFonts w:hint="eastAsia"/>
                 <w:b w:val="0"/>
                 <w:sz w:val="28"/>
               </w:rPr>
-            </w:pPr>
-            <w:proofErr w:type="spellStart"/>
-            <w:r>
-              <w:rPr>
-                <w:rFonts w:hint="eastAsia"/>
-                <w:b w:val="0"/>
-                <w:sz w:val="28"/>
-              </w:rPr>
               <w:t>repeatAttendanceRecordTime</w:t>
             </w:r>
-            <w:proofErr w:type="spellEnd"/>
           </w:p>
         </w:tc>
         <w:tc>
@@ -19069,21 +18796,18 @@
           <w:p>
             <w:pPr>
               <w:rPr>
+                <w:b w:val="0"/>
+                <w:sz w:val="28"/>
+              </w:rPr>
+            </w:pPr>
+            <w:r>
+              <w:rPr>
                 <w:rFonts w:hint="eastAsia"/>
                 <w:b w:val="0"/>
                 <w:sz w:val="28"/>
               </w:rPr>
-            </w:pPr>
-            <w:proofErr w:type="spellStart"/>
-            <w:r>
-              <w:rPr>
-                <w:rFonts w:hint="eastAsia"/>
-                <w:b w:val="0"/>
-                <w:sz w:val="28"/>
-              </w:rPr>
               <w:t>validAttendanceRecordTime</w:t>
             </w:r>
-            <w:proofErr w:type="spellEnd"/>
           </w:p>
         </w:tc>
         <w:tc>
@@ -19094,19 +18818,20 @@
             <w:pPr>
               <w:cnfStyle w:val="000000000000" w:firstRow="0" w:lastRow="0" w:firstColumn="0" w:lastColumn="0" w:oddVBand="0" w:evenVBand="0" w:oddHBand="0" w:evenHBand="0" w:firstRowFirstColumn="0" w:firstRowLastColumn="0" w:lastRowFirstColumn="0" w:lastRowLastColumn="0"/>
               <w:rPr>
+                <w:b/>
+                <w:sz w:val="28"/>
+              </w:rPr>
+            </w:pPr>
+            <w:r>
+              <w:rPr>
                 <w:rFonts w:hint="eastAsia"/>
                 <w:b/>
                 <w:sz w:val="28"/>
               </w:rPr>
-            </w:pPr>
-            <w:r>
-              <w:rPr>
-                <w:rFonts w:hint="eastAsia"/>
-                <w:b/>
-                <w:sz w:val="28"/>
-              </w:rPr>
-              <w:t>3</w:t>
-            </w:r>
+              <w:t>2</w:t>
+            </w:r>
+            <w:bookmarkStart w:id="63" w:name="_GoBack"/>
+            <w:bookmarkEnd w:id="63"/>
           </w:p>
         </w:tc>
         <w:tc>
@@ -19117,7 +18842,6 @@
             <w:pPr>
               <w:cnfStyle w:val="000000000000" w:firstRow="0" w:lastRow="0" w:firstColumn="0" w:lastColumn="0" w:oddVBand="0" w:evenVBand="0" w:oddHBand="0" w:evenHBand="0" w:firstRowFirstColumn="0" w:firstRowLastColumn="0" w:lastRowFirstColumn="0" w:lastRowLastColumn="0"/>
               <w:rPr>
-                <w:rFonts w:hint="eastAsia"/>
                 <w:b/>
                 <w:sz w:val="28"/>
               </w:rPr>
@@ -19201,21 +18925,18 @@
           <w:p>
             <w:pPr>
               <w:rPr>
+                <w:b w:val="0"/>
+                <w:sz w:val="28"/>
+              </w:rPr>
+            </w:pPr>
+            <w:r>
+              <w:rPr>
                 <w:rFonts w:hint="eastAsia"/>
                 <w:b w:val="0"/>
                 <w:sz w:val="28"/>
               </w:rPr>
-            </w:pPr>
-            <w:proofErr w:type="spellStart"/>
-            <w:r>
-              <w:rPr>
-                <w:rFonts w:hint="eastAsia"/>
-                <w:b w:val="0"/>
-                <w:sz w:val="28"/>
-              </w:rPr>
               <w:t>lateExceptionTime</w:t>
             </w:r>
-            <w:proofErr w:type="spellEnd"/>
           </w:p>
         </w:tc>
         <w:tc>
@@ -19226,7 +18947,6 @@
             <w:pPr>
               <w:cnfStyle w:val="000000100000" w:firstRow="0" w:lastRow="0" w:firstColumn="0" w:lastColumn="0" w:oddVBand="0" w:evenVBand="0" w:oddHBand="1" w:evenHBand="0" w:firstRowFirstColumn="0" w:firstRowLastColumn="0" w:lastRowFirstColumn="0" w:lastRowLastColumn="0"/>
               <w:rPr>
-                <w:rFonts w:hint="eastAsia"/>
                 <w:b/>
                 <w:sz w:val="28"/>
               </w:rPr>
@@ -19249,7 +18969,6 @@
             <w:pPr>
               <w:cnfStyle w:val="000000100000" w:firstRow="0" w:lastRow="0" w:firstColumn="0" w:lastColumn="0" w:oddVBand="0" w:evenVBand="0" w:oddHBand="1" w:evenHBand="0" w:firstRowFirstColumn="0" w:firstRowLastColumn="0" w:lastRowFirstColumn="0" w:lastRowLastColumn="0"/>
               <w:rPr>
-                <w:rFonts w:hint="eastAsia"/>
                 <w:b/>
                 <w:sz w:val="28"/>
               </w:rPr>
@@ -19298,12 +19017,10 @@
           <w:p>
             <w:pPr>
               <w:rPr>
-                <w:rFonts w:hint="eastAsia"/>
                 <w:b w:val="0"/>
                 <w:sz w:val="28"/>
               </w:rPr>
             </w:pPr>
-            <w:proofErr w:type="spellStart"/>
             <w:r>
               <w:rPr>
                 <w:b w:val="0"/>
@@ -19311,7 +19028,6 @@
               </w:rPr>
               <w:t>earlyLeaveExceptionTime</w:t>
             </w:r>
-            <w:proofErr w:type="spellEnd"/>
           </w:p>
         </w:tc>
         <w:tc>
@@ -19322,7 +19038,6 @@
             <w:pPr>
               <w:cnfStyle w:val="000000000000" w:firstRow="0" w:lastRow="0" w:firstColumn="0" w:lastColumn="0" w:oddVBand="0" w:evenVBand="0" w:oddHBand="0" w:evenHBand="0" w:firstRowFirstColumn="0" w:firstRowLastColumn="0" w:lastRowFirstColumn="0" w:lastRowLastColumn="0"/>
               <w:rPr>
-                <w:rFonts w:hint="eastAsia"/>
                 <w:b/>
                 <w:sz w:val="28"/>
               </w:rPr>
@@ -19345,7 +19060,6 @@
             <w:pPr>
               <w:cnfStyle w:val="000000000000" w:firstRow="0" w:lastRow="0" w:firstColumn="0" w:lastColumn="0" w:oddVBand="0" w:evenVBand="0" w:oddHBand="0" w:evenHBand="0" w:firstRowFirstColumn="0" w:firstRowLastColumn="0" w:lastRowFirstColumn="0" w:lastRowLastColumn="0"/>
               <w:rPr>
-                <w:rFonts w:hint="eastAsia"/>
                 <w:b/>
                 <w:sz w:val="28"/>
               </w:rPr>
@@ -19514,23 +19228,7 @@
           <w:rFonts w:hint="eastAsia"/>
           <w:color w:val="0070C0"/>
         </w:rPr>
-        <w:t>其实无所谓，</w:t>
-      </w:r>
-      <w:proofErr w:type="gramStart"/>
-      <w:r>
-        <w:rPr>
-          <w:rFonts w:hint="eastAsia"/>
-          <w:color w:val="0070C0"/>
-        </w:rPr>
-        <w:t>这个只是</w:t>
-      </w:r>
-      <w:proofErr w:type="gramEnd"/>
-      <w:r>
-        <w:rPr>
-          <w:rFonts w:hint="eastAsia"/>
-          <w:color w:val="0070C0"/>
-        </w:rPr>
-        <w:t>给系统用户，而非正对“员工”</w:t>
+        <w:t>其实无所谓，这个只是给系统用户，而非正对“员工”</w:t>
       </w:r>
     </w:p>
   </w:comment>
@@ -19722,19 +19420,11 @@
         </w:rPr>
         <w:annotationRef/>
       </w:r>
-      <w:proofErr w:type="gramStart"/>
-      <w:r>
-        <w:rPr>
-          <w:rFonts w:hint="eastAsia"/>
-        </w:rPr>
-        <w:t>天或者</w:t>
-      </w:r>
-      <w:proofErr w:type="gramEnd"/>
-      <w:r>
-        <w:rPr>
-          <w:rFonts w:hint="eastAsia"/>
-        </w:rPr>
-        <w:t>小时的处理方式，应该在添加上页面选择，如果在</w:t>
+      <w:r>
+        <w:rPr>
+          <w:rFonts w:hint="eastAsia"/>
+        </w:rPr>
+        <w:t>天或者小时的处理方式，应该在添加上页面选择，如果在</w:t>
       </w:r>
       <w:r>
         <w:rPr>
@@ -19826,19 +19516,11 @@
         </w:rPr>
         <w:annotationRef/>
       </w:r>
-      <w:proofErr w:type="gramStart"/>
-      <w:r>
-        <w:rPr>
-          <w:rFonts w:hint="eastAsia"/>
-        </w:rPr>
-        <w:t>天或者</w:t>
-      </w:r>
-      <w:proofErr w:type="gramEnd"/>
-      <w:r>
-        <w:rPr>
-          <w:rFonts w:hint="eastAsia"/>
-        </w:rPr>
-        <w:t>小时的处理方式，应该在添加上页面选择，如果在</w:t>
+      <w:r>
+        <w:rPr>
+          <w:rFonts w:hint="eastAsia"/>
+        </w:rPr>
+        <w:t>天或者小时的处理方式，应该在添加上页面选择，如果在</w:t>
       </w:r>
       <w:r>
         <w:rPr>
@@ -25963,7 +25645,7 @@
 </file>
 
 <file path=customXml/itemProps1.xml><?xml version="1.0" encoding="utf-8"?>
-<ds:datastoreItem xmlns:ds="http://schemas.openxmlformats.org/officeDocument/2006/customXml" ds:itemID="{5DAA713C-4320-4456-8064-BBBB8AE9C349}">
+<ds:datastoreItem xmlns:ds="http://schemas.openxmlformats.org/officeDocument/2006/customXml" ds:itemID="{1D025298-AC06-472F-9541-CE3B7781C041}">
   <ds:schemaRefs>
     <ds:schemaRef ds:uri="http://schemas.openxmlformats.org/officeDocument/2006/bibliography"/>
   </ds:schemaRefs>

</xml_diff>

<commit_message>
add model decription doc
</commit_message>
<xml_diff>
--- a/doc/德晋合同附件-验收清单 - V2.docx
+++ b/doc/德晋合同附件-验收清单 - V2.docx
@@ -1525,7 +1525,6 @@
           <w:docPartUnique/>
         </w:docPartObj>
       </w:sdtPr>
-      <w:sdtEndPr/>
       <w:sdtContent>
         <w:p>
           <w:pPr>
@@ -18790,21 +18789,6 @@
     <w:p>
       <w:pPr>
         <w:pStyle w:val="a3"/>
-        <w:ind w:left="855" w:firstLineChars="0" w:firstLine="0"/>
-        <w:jc w:val="left"/>
-        <w:outlineLvl w:val="1"/>
-        <w:rPr>
-          <w:rFonts w:hint="eastAsia"/>
-          <w:b/>
-          <w:sz w:val="28"/>
-        </w:rPr>
-      </w:pPr>
-      <w:bookmarkStart w:id="63" w:name="_GoBack"/>
-      <w:bookmarkEnd w:id="63"/>
-    </w:p>
-    <w:p>
-      <w:pPr>
-        <w:pStyle w:val="a3"/>
         <w:ind w:left="360" w:firstLineChars="0" w:firstLine="0"/>
         <w:jc w:val="left"/>
         <w:outlineLvl w:val="1"/>
@@ -18845,6 +18829,7 @@
         <w:jc w:val="left"/>
         <w:outlineLvl w:val="1"/>
         <w:rPr>
+          <w:rFonts w:hint="eastAsia"/>
           <w:sz w:val="26"/>
           <w:szCs w:val="26"/>
         </w:rPr>
@@ -18873,35 +18858,782 @@
         <w:jc w:val="left"/>
         <w:outlineLvl w:val="1"/>
         <w:rPr>
+          <w:rFonts w:hint="eastAsia"/>
           <w:sz w:val="26"/>
           <w:szCs w:val="26"/>
         </w:rPr>
       </w:pPr>
-      <w:proofErr w:type="spellStart"/>
-      <w:r>
-        <w:rPr>
+      <w:r>
+        <w:rPr>
+          <w:rFonts w:hint="eastAsia"/>
           <w:sz w:val="26"/>
           <w:szCs w:val="26"/>
         </w:rPr>
-        <w:t>SystemSetting</w:t>
-      </w:r>
-      <w:proofErr w:type="spellEnd"/>
+        <w:t>Department</w:t>
+      </w:r>
       <w:r>
         <w:rPr>
           <w:rFonts w:hint="eastAsia"/>
           <w:sz w:val="26"/>
           <w:szCs w:val="26"/>
         </w:rPr>
-        <w:t>：</w:t>
-      </w:r>
-      <w:r>
+        <w:t>：部门</w:t>
+      </w:r>
+    </w:p>
+    <w:p>
+      <w:pPr>
+        <w:pStyle w:val="a3"/>
+        <w:ind w:left="360" w:firstLineChars="0" w:firstLine="0"/>
+        <w:jc w:val="left"/>
+        <w:outlineLvl w:val="1"/>
         <w:rPr>
           <w:rFonts w:hint="eastAsia"/>
           <w:sz w:val="26"/>
           <w:szCs w:val="26"/>
         </w:rPr>
+      </w:pPr>
+      <w:proofErr w:type="spellStart"/>
+      <w:r>
+        <w:rPr>
+          <w:rFonts w:hint="eastAsia"/>
+          <w:sz w:val="26"/>
+          <w:szCs w:val="26"/>
+        </w:rPr>
+        <w:t>JobTitle</w:t>
+      </w:r>
+      <w:proofErr w:type="spellEnd"/>
+      <w:r>
+        <w:rPr>
+          <w:rFonts w:hint="eastAsia"/>
+          <w:sz w:val="26"/>
+          <w:szCs w:val="26"/>
+        </w:rPr>
+        <w:t>：职位</w:t>
+      </w:r>
+    </w:p>
+    <w:p>
+      <w:pPr>
+        <w:pStyle w:val="a3"/>
+        <w:ind w:left="360" w:firstLineChars="0" w:firstLine="0"/>
+        <w:jc w:val="left"/>
+        <w:outlineLvl w:val="1"/>
+        <w:rPr>
+          <w:rFonts w:hint="eastAsia"/>
+          <w:sz w:val="26"/>
+          <w:szCs w:val="26"/>
+        </w:rPr>
+      </w:pPr>
+      <w:proofErr w:type="spellStart"/>
+      <w:r>
+        <w:rPr>
+          <w:sz w:val="26"/>
+          <w:szCs w:val="26"/>
+        </w:rPr>
+        <w:t>JobCertificate</w:t>
+      </w:r>
+      <w:proofErr w:type="spellEnd"/>
+      <w:r>
+        <w:rPr>
+          <w:rFonts w:hint="eastAsia"/>
+          <w:sz w:val="26"/>
+          <w:szCs w:val="26"/>
+        </w:rPr>
+        <w:t>：职位所需证照</w:t>
+      </w:r>
+    </w:p>
+    <w:p>
+      <w:pPr>
+        <w:pStyle w:val="a3"/>
+        <w:ind w:left="360" w:firstLineChars="0" w:firstLine="0"/>
+        <w:jc w:val="left"/>
+        <w:outlineLvl w:val="1"/>
+        <w:rPr>
+          <w:rFonts w:hint="eastAsia"/>
+          <w:sz w:val="26"/>
+          <w:szCs w:val="26"/>
+        </w:rPr>
+      </w:pPr>
+      <w:proofErr w:type="spellStart"/>
+      <w:r>
+        <w:rPr>
+          <w:rFonts w:hint="eastAsia"/>
+          <w:sz w:val="26"/>
+          <w:szCs w:val="26"/>
+        </w:rPr>
+        <w:t>StaffType</w:t>
+      </w:r>
+      <w:proofErr w:type="spellEnd"/>
+      <w:r>
+        <w:rPr>
+          <w:sz w:val="26"/>
+          <w:szCs w:val="26"/>
+        </w:rPr>
+        <w:t xml:space="preserve">: </w:t>
+      </w:r>
+      <w:r>
+        <w:rPr>
+          <w:rFonts w:hint="eastAsia"/>
+          <w:sz w:val="26"/>
+          <w:szCs w:val="26"/>
+        </w:rPr>
+        <w:t>员工类型</w:t>
+      </w:r>
+    </w:p>
+    <w:p>
+      <w:pPr>
+        <w:pStyle w:val="a3"/>
+        <w:ind w:left="360" w:firstLineChars="0" w:firstLine="0"/>
+        <w:jc w:val="left"/>
+        <w:outlineLvl w:val="1"/>
+        <w:rPr>
+          <w:rFonts w:hint="eastAsia"/>
+          <w:sz w:val="26"/>
+          <w:szCs w:val="26"/>
+        </w:rPr>
+      </w:pPr>
+      <w:proofErr w:type="spellStart"/>
+      <w:r>
+        <w:rPr>
+          <w:rFonts w:hint="eastAsia"/>
+          <w:sz w:val="26"/>
+          <w:szCs w:val="26"/>
+        </w:rPr>
+        <w:t>InSureType</w:t>
+      </w:r>
+      <w:proofErr w:type="spellEnd"/>
+      <w:r>
+        <w:rPr>
+          <w:rFonts w:hint="eastAsia"/>
+          <w:sz w:val="26"/>
+          <w:szCs w:val="26"/>
+        </w:rPr>
+        <w:t xml:space="preserve">: </w:t>
+      </w:r>
+      <w:r>
+        <w:rPr>
+          <w:rFonts w:hint="eastAsia"/>
+          <w:sz w:val="26"/>
+          <w:szCs w:val="26"/>
+        </w:rPr>
+        <w:t>保险类型</w:t>
+      </w:r>
+    </w:p>
+    <w:p>
+      <w:pPr>
+        <w:pStyle w:val="a3"/>
+        <w:ind w:left="360" w:firstLineChars="0" w:firstLine="0"/>
+        <w:jc w:val="left"/>
+        <w:outlineLvl w:val="1"/>
+        <w:rPr>
+          <w:rFonts w:hint="eastAsia"/>
+          <w:sz w:val="26"/>
+          <w:szCs w:val="26"/>
+        </w:rPr>
+      </w:pPr>
+      <w:proofErr w:type="spellStart"/>
+      <w:r>
+        <w:rPr>
+          <w:rFonts w:hint="eastAsia"/>
+          <w:sz w:val="26"/>
+          <w:szCs w:val="26"/>
+        </w:rPr>
+        <w:t>ResignType</w:t>
+      </w:r>
+      <w:proofErr w:type="spellEnd"/>
+      <w:r>
+        <w:rPr>
+          <w:rFonts w:hint="eastAsia"/>
+          <w:sz w:val="26"/>
+          <w:szCs w:val="26"/>
+        </w:rPr>
+        <w:t>：离职原因类型</w:t>
+      </w:r>
+    </w:p>
+    <w:p>
+      <w:pPr>
+        <w:pStyle w:val="a3"/>
+        <w:ind w:left="360" w:firstLineChars="0" w:firstLine="0"/>
+        <w:jc w:val="left"/>
+        <w:outlineLvl w:val="1"/>
+        <w:rPr>
+          <w:rFonts w:hint="eastAsia"/>
+          <w:sz w:val="26"/>
+          <w:szCs w:val="26"/>
+        </w:rPr>
+      </w:pPr>
+      <w:proofErr w:type="spellStart"/>
+      <w:r>
+        <w:rPr>
+          <w:rFonts w:hint="eastAsia"/>
+          <w:sz w:val="26"/>
+          <w:szCs w:val="26"/>
+        </w:rPr>
+        <w:t>ResignRecord</w:t>
+      </w:r>
+      <w:proofErr w:type="spellEnd"/>
+      <w:r>
+        <w:rPr>
+          <w:rFonts w:hint="eastAsia"/>
+          <w:sz w:val="26"/>
+          <w:szCs w:val="26"/>
+        </w:rPr>
+        <w:t xml:space="preserve">: </w:t>
+      </w:r>
+      <w:r>
+        <w:rPr>
+          <w:rFonts w:hint="eastAsia"/>
+          <w:sz w:val="26"/>
+          <w:szCs w:val="26"/>
+        </w:rPr>
+        <w:t>离职记录</w:t>
+      </w:r>
+    </w:p>
+    <w:p>
+      <w:pPr>
+        <w:pStyle w:val="a3"/>
+        <w:ind w:left="360" w:firstLineChars="0" w:firstLine="0"/>
+        <w:jc w:val="left"/>
+        <w:outlineLvl w:val="1"/>
+        <w:rPr>
+          <w:rFonts w:hint="eastAsia"/>
+          <w:sz w:val="26"/>
+          <w:szCs w:val="26"/>
+        </w:rPr>
+      </w:pPr>
+      <w:proofErr w:type="spellStart"/>
+      <w:r>
+        <w:rPr>
+          <w:rFonts w:hint="eastAsia"/>
+          <w:sz w:val="26"/>
+          <w:szCs w:val="26"/>
+        </w:rPr>
+        <w:t>AbsenceType</w:t>
+      </w:r>
+      <w:proofErr w:type="spellEnd"/>
+      <w:r>
+        <w:rPr>
+          <w:rFonts w:hint="eastAsia"/>
+          <w:sz w:val="26"/>
+          <w:szCs w:val="26"/>
+        </w:rPr>
+        <w:t>：</w:t>
+      </w:r>
+      <w:r>
+        <w:rPr>
+          <w:rFonts w:hint="eastAsia"/>
+          <w:sz w:val="26"/>
+          <w:szCs w:val="26"/>
+        </w:rPr>
+        <w:t>缺勤原因类型</w:t>
+      </w:r>
+    </w:p>
+    <w:p>
+      <w:pPr>
+        <w:pStyle w:val="a3"/>
+        <w:ind w:left="360" w:firstLineChars="0" w:firstLine="0"/>
+        <w:jc w:val="left"/>
+        <w:outlineLvl w:val="1"/>
+        <w:rPr>
+          <w:rFonts w:hint="eastAsia"/>
+          <w:sz w:val="26"/>
+          <w:szCs w:val="26"/>
+        </w:rPr>
+      </w:pPr>
+      <w:proofErr w:type="spellStart"/>
+      <w:r>
+        <w:rPr>
+          <w:rFonts w:hint="eastAsia"/>
+          <w:sz w:val="26"/>
+          <w:szCs w:val="26"/>
+        </w:rPr>
+        <w:t>AbsenceRecord</w:t>
+      </w:r>
+      <w:proofErr w:type="spellEnd"/>
+      <w:r>
+        <w:rPr>
+          <w:rFonts w:hint="eastAsia"/>
+          <w:sz w:val="26"/>
+          <w:szCs w:val="26"/>
+        </w:rPr>
+        <w:t>：离职记录</w:t>
+      </w:r>
+    </w:p>
+    <w:p>
+      <w:pPr>
+        <w:pStyle w:val="a3"/>
+        <w:ind w:left="360" w:firstLineChars="0" w:firstLine="0"/>
+        <w:jc w:val="left"/>
+        <w:outlineLvl w:val="1"/>
+        <w:rPr>
+          <w:rFonts w:hint="eastAsia"/>
+          <w:sz w:val="26"/>
+          <w:szCs w:val="26"/>
+        </w:rPr>
+      </w:pPr>
+      <w:r>
+        <w:rPr>
+          <w:rFonts w:hint="eastAsia"/>
+          <w:sz w:val="26"/>
+          <w:szCs w:val="26"/>
+        </w:rPr>
+        <w:t>Attachment</w:t>
+      </w:r>
+      <w:r>
+        <w:rPr>
+          <w:rFonts w:hint="eastAsia"/>
+          <w:sz w:val="26"/>
+          <w:szCs w:val="26"/>
+        </w:rPr>
+        <w:t>：附件</w:t>
+      </w:r>
+    </w:p>
+    <w:p>
+      <w:pPr>
+        <w:pStyle w:val="a3"/>
+        <w:ind w:left="360" w:firstLineChars="0" w:firstLine="0"/>
+        <w:jc w:val="left"/>
+        <w:outlineLvl w:val="1"/>
+        <w:rPr>
+          <w:rFonts w:hint="eastAsia"/>
+          <w:sz w:val="26"/>
+          <w:szCs w:val="26"/>
+        </w:rPr>
+      </w:pPr>
+      <w:proofErr w:type="spellStart"/>
+      <w:r>
+        <w:rPr>
+          <w:rFonts w:hint="eastAsia"/>
+          <w:sz w:val="26"/>
+          <w:szCs w:val="26"/>
+        </w:rPr>
+        <w:t>AttendanceRecordCal</w:t>
+      </w:r>
+      <w:proofErr w:type="spellEnd"/>
+      <w:r>
+        <w:rPr>
+          <w:rFonts w:hint="eastAsia"/>
+          <w:sz w:val="26"/>
+          <w:szCs w:val="26"/>
+        </w:rPr>
+        <w:t>：考勤统计记录</w:t>
+      </w:r>
+    </w:p>
+    <w:p>
+      <w:pPr>
+        <w:pStyle w:val="a3"/>
+        <w:ind w:left="360" w:firstLineChars="0" w:firstLine="0"/>
+        <w:jc w:val="left"/>
+        <w:outlineLvl w:val="1"/>
+        <w:rPr>
+          <w:rFonts w:hint="eastAsia"/>
+          <w:sz w:val="26"/>
+          <w:szCs w:val="26"/>
+        </w:rPr>
+      </w:pPr>
+      <w:proofErr w:type="spellStart"/>
+      <w:r>
+        <w:rPr>
+          <w:rFonts w:hint="eastAsia"/>
+          <w:sz w:val="26"/>
+          <w:szCs w:val="26"/>
+        </w:rPr>
+        <w:t>AttendanceRecordDetail</w:t>
+      </w:r>
+      <w:proofErr w:type="spellEnd"/>
+      <w:r>
+        <w:rPr>
+          <w:rFonts w:hint="eastAsia"/>
+          <w:sz w:val="26"/>
+          <w:szCs w:val="26"/>
+        </w:rPr>
+        <w:t>：考勤详细记录</w:t>
+      </w:r>
+    </w:p>
+    <w:p>
+      <w:pPr>
+        <w:pStyle w:val="a3"/>
+        <w:ind w:left="360" w:firstLineChars="0" w:firstLine="0"/>
+        <w:jc w:val="left"/>
+        <w:outlineLvl w:val="1"/>
+        <w:rPr>
+          <w:rFonts w:hint="eastAsia"/>
+          <w:sz w:val="26"/>
+          <w:szCs w:val="26"/>
+        </w:rPr>
+      </w:pPr>
+      <w:proofErr w:type="spellStart"/>
+      <w:r>
+        <w:rPr>
+          <w:rFonts w:hint="eastAsia"/>
+          <w:sz w:val="26"/>
+          <w:szCs w:val="26"/>
+        </w:rPr>
+        <w:t>BankCard</w:t>
+      </w:r>
+      <w:proofErr w:type="spellEnd"/>
+      <w:r>
+        <w:rPr>
+          <w:rFonts w:hint="eastAsia"/>
+          <w:sz w:val="26"/>
+          <w:szCs w:val="26"/>
+        </w:rPr>
+        <w:t>：银行卡</w:t>
+      </w:r>
+    </w:p>
+    <w:p>
+      <w:pPr>
+        <w:pStyle w:val="a3"/>
+        <w:ind w:left="360" w:firstLineChars="0" w:firstLine="0"/>
+        <w:jc w:val="left"/>
+        <w:outlineLvl w:val="1"/>
+        <w:rPr>
+          <w:rFonts w:hint="eastAsia"/>
+          <w:sz w:val="26"/>
+          <w:szCs w:val="26"/>
+        </w:rPr>
+      </w:pPr>
+      <w:r>
+        <w:rPr>
+          <w:rFonts w:hint="eastAsia"/>
+          <w:sz w:val="26"/>
+          <w:szCs w:val="26"/>
+        </w:rPr>
+        <w:t>Certificate</w:t>
+      </w:r>
+      <w:r>
+        <w:rPr>
+          <w:rFonts w:hint="eastAsia"/>
+          <w:sz w:val="26"/>
+          <w:szCs w:val="26"/>
+        </w:rPr>
+        <w:t>：证照</w:t>
+      </w:r>
+    </w:p>
+    <w:p>
+      <w:pPr>
+        <w:pStyle w:val="a3"/>
+        <w:ind w:left="360" w:firstLineChars="0" w:firstLine="0"/>
+        <w:jc w:val="left"/>
+        <w:outlineLvl w:val="1"/>
+        <w:rPr>
+          <w:rFonts w:hint="eastAsia"/>
+          <w:sz w:val="26"/>
+          <w:szCs w:val="26"/>
+        </w:rPr>
+      </w:pPr>
+      <w:proofErr w:type="spellStart"/>
+      <w:r>
+        <w:rPr>
+          <w:rFonts w:hint="eastAsia"/>
+          <w:sz w:val="26"/>
+          <w:szCs w:val="26"/>
+        </w:rPr>
+        <w:lastRenderedPageBreak/>
+        <w:t>CertificateType</w:t>
+      </w:r>
+      <w:proofErr w:type="spellEnd"/>
+      <w:r>
+        <w:rPr>
+          <w:rFonts w:hint="eastAsia"/>
+          <w:sz w:val="26"/>
+          <w:szCs w:val="26"/>
+        </w:rPr>
+        <w:t>：证照类型</w:t>
+      </w:r>
+    </w:p>
+    <w:p>
+      <w:pPr>
+        <w:pStyle w:val="a3"/>
+        <w:ind w:left="360" w:firstLineChars="0" w:firstLine="0"/>
+        <w:jc w:val="left"/>
+        <w:outlineLvl w:val="1"/>
+        <w:rPr>
+          <w:rFonts w:hint="eastAsia"/>
+          <w:sz w:val="26"/>
+          <w:szCs w:val="26"/>
+        </w:rPr>
+      </w:pPr>
+      <w:proofErr w:type="spellStart"/>
+      <w:r>
+        <w:rPr>
+          <w:rFonts w:hint="eastAsia"/>
+          <w:sz w:val="26"/>
+          <w:szCs w:val="26"/>
+        </w:rPr>
+        <w:t>ExtraWorkType</w:t>
+      </w:r>
+      <w:proofErr w:type="spellEnd"/>
+      <w:r>
+        <w:rPr>
+          <w:rFonts w:hint="eastAsia"/>
+          <w:sz w:val="26"/>
+          <w:szCs w:val="26"/>
+        </w:rPr>
+        <w:t>：加班类型</w:t>
+      </w:r>
+    </w:p>
+    <w:p>
+      <w:pPr>
+        <w:pStyle w:val="a3"/>
+        <w:ind w:left="360" w:firstLineChars="0" w:firstLine="0"/>
+        <w:jc w:val="left"/>
+        <w:outlineLvl w:val="1"/>
+        <w:rPr>
+          <w:rFonts w:hint="eastAsia"/>
+          <w:sz w:val="26"/>
+          <w:szCs w:val="26"/>
+        </w:rPr>
+      </w:pPr>
+      <w:proofErr w:type="spellStart"/>
+      <w:r>
+        <w:rPr>
+          <w:rFonts w:hint="eastAsia"/>
+          <w:sz w:val="26"/>
+          <w:szCs w:val="26"/>
+        </w:rPr>
+        <w:t>ExtraWorkRecord</w:t>
+      </w:r>
+      <w:proofErr w:type="spellEnd"/>
+      <w:r>
+        <w:rPr>
+          <w:rFonts w:hint="eastAsia"/>
+          <w:sz w:val="26"/>
+          <w:szCs w:val="26"/>
+        </w:rPr>
+        <w:t>：加班记录</w:t>
+      </w:r>
+    </w:p>
+    <w:p>
+      <w:pPr>
+        <w:pStyle w:val="a3"/>
+        <w:ind w:left="360" w:firstLineChars="0" w:firstLine="0"/>
+        <w:jc w:val="left"/>
+        <w:outlineLvl w:val="1"/>
+        <w:rPr>
+          <w:rFonts w:hint="eastAsia"/>
+          <w:sz w:val="26"/>
+          <w:szCs w:val="26"/>
+        </w:rPr>
+      </w:pPr>
+      <w:proofErr w:type="spellStart"/>
+      <w:r>
+        <w:rPr>
+          <w:rFonts w:hint="eastAsia"/>
+          <w:sz w:val="26"/>
+          <w:szCs w:val="26"/>
+        </w:rPr>
+        <w:t>DegreeType</w:t>
+      </w:r>
+      <w:proofErr w:type="spellEnd"/>
+      <w:r>
+        <w:rPr>
+          <w:rFonts w:hint="eastAsia"/>
+          <w:sz w:val="26"/>
+          <w:szCs w:val="26"/>
+        </w:rPr>
+        <w:t>：学历类型</w:t>
+      </w:r>
+    </w:p>
+    <w:p>
+      <w:pPr>
+        <w:pStyle w:val="a3"/>
+        <w:ind w:left="360" w:firstLineChars="0" w:firstLine="0"/>
+        <w:jc w:val="left"/>
+        <w:outlineLvl w:val="1"/>
+        <w:rPr>
+          <w:rFonts w:hint="eastAsia"/>
+          <w:sz w:val="26"/>
+          <w:szCs w:val="26"/>
+        </w:rPr>
+      </w:pPr>
+      <w:proofErr w:type="spellStart"/>
+      <w:r>
+        <w:rPr>
+          <w:rFonts w:hint="eastAsia"/>
+          <w:sz w:val="26"/>
+          <w:szCs w:val="26"/>
+        </w:rPr>
+        <w:t>FamilyMember</w:t>
+      </w:r>
+      <w:proofErr w:type="spellEnd"/>
+      <w:r>
+        <w:rPr>
+          <w:rFonts w:hint="eastAsia"/>
+          <w:sz w:val="26"/>
+          <w:szCs w:val="26"/>
+        </w:rPr>
+        <w:t>：家庭成员</w:t>
+      </w:r>
+    </w:p>
+    <w:p>
+      <w:pPr>
+        <w:pStyle w:val="a3"/>
+        <w:ind w:left="360" w:firstLineChars="0" w:firstLine="0"/>
+        <w:jc w:val="left"/>
+        <w:outlineLvl w:val="1"/>
+        <w:rPr>
+          <w:rFonts w:hint="eastAsia"/>
+          <w:sz w:val="26"/>
+          <w:szCs w:val="26"/>
+        </w:rPr>
+      </w:pPr>
+      <w:proofErr w:type="spellStart"/>
+      <w:r>
+        <w:rPr>
+          <w:rFonts w:hint="eastAsia"/>
+          <w:sz w:val="26"/>
+          <w:szCs w:val="26"/>
+        </w:rPr>
+        <w:t>FullMemberRecord</w:t>
+      </w:r>
+      <w:proofErr w:type="spellEnd"/>
+      <w:r>
+        <w:rPr>
+          <w:rFonts w:hint="eastAsia"/>
+          <w:sz w:val="26"/>
+          <w:szCs w:val="26"/>
+        </w:rPr>
+        <w:t>：转正记录</w:t>
+      </w:r>
+    </w:p>
+    <w:p>
+      <w:pPr>
+        <w:pStyle w:val="a3"/>
+        <w:ind w:left="360" w:firstLineChars="0" w:firstLine="0"/>
+        <w:jc w:val="left"/>
+        <w:outlineLvl w:val="1"/>
+        <w:rPr>
+          <w:rFonts w:hint="eastAsia"/>
+          <w:sz w:val="26"/>
+          <w:szCs w:val="26"/>
+        </w:rPr>
+      </w:pPr>
+      <w:r>
+        <w:rPr>
+          <w:rFonts w:hint="eastAsia"/>
+          <w:sz w:val="26"/>
+          <w:szCs w:val="26"/>
+        </w:rPr>
+        <w:t>Shift</w:t>
+      </w:r>
+      <w:r>
+        <w:rPr>
+          <w:rFonts w:hint="eastAsia"/>
+          <w:sz w:val="26"/>
+          <w:szCs w:val="26"/>
+        </w:rPr>
+        <w:t>：班次</w:t>
+      </w:r>
+    </w:p>
+    <w:p>
+      <w:pPr>
+        <w:pStyle w:val="a3"/>
+        <w:ind w:left="360" w:firstLineChars="0" w:firstLine="0"/>
+        <w:jc w:val="left"/>
+        <w:outlineLvl w:val="1"/>
+        <w:rPr>
+          <w:rFonts w:hint="eastAsia"/>
+          <w:sz w:val="26"/>
+          <w:szCs w:val="26"/>
+        </w:rPr>
+      </w:pPr>
+      <w:proofErr w:type="spellStart"/>
+      <w:r>
+        <w:rPr>
+          <w:rFonts w:hint="eastAsia"/>
+          <w:sz w:val="26"/>
+          <w:szCs w:val="26"/>
+        </w:rPr>
+        <w:t>ShiftShedule</w:t>
+      </w:r>
+      <w:proofErr w:type="spellEnd"/>
+      <w:r>
+        <w:rPr>
+          <w:rFonts w:hint="eastAsia"/>
+          <w:sz w:val="26"/>
+          <w:szCs w:val="26"/>
+        </w:rPr>
+        <w:t>：排班</w:t>
+      </w:r>
+    </w:p>
+    <w:p>
+      <w:pPr>
+        <w:pStyle w:val="a3"/>
+        <w:ind w:left="360" w:firstLineChars="0" w:firstLine="0"/>
+        <w:jc w:val="left"/>
+        <w:outlineLvl w:val="1"/>
+        <w:rPr>
+          <w:sz w:val="26"/>
+          <w:szCs w:val="26"/>
+        </w:rPr>
+      </w:pPr>
+      <w:proofErr w:type="spellStart"/>
+      <w:r>
+        <w:rPr>
+          <w:rFonts w:hint="eastAsia"/>
+          <w:sz w:val="26"/>
+          <w:szCs w:val="26"/>
+        </w:rPr>
+        <w:t>TaskRound</w:t>
+      </w:r>
+      <w:proofErr w:type="spellEnd"/>
+      <w:r>
+        <w:rPr>
+          <w:rFonts w:hint="eastAsia"/>
+          <w:sz w:val="26"/>
+          <w:szCs w:val="26"/>
+        </w:rPr>
+        <w:t>：任务运行记录</w:t>
+      </w:r>
+    </w:p>
+    <w:p>
+      <w:pPr>
+        <w:pStyle w:val="a3"/>
+        <w:ind w:left="360" w:firstLineChars="0" w:firstLine="0"/>
+        <w:jc w:val="left"/>
+        <w:outlineLvl w:val="1"/>
+        <w:rPr>
+          <w:rFonts w:hint="eastAsia"/>
+          <w:sz w:val="26"/>
+          <w:szCs w:val="26"/>
+        </w:rPr>
+      </w:pPr>
+      <w:proofErr w:type="spellStart"/>
+      <w:r>
+        <w:rPr>
+          <w:sz w:val="26"/>
+          <w:szCs w:val="26"/>
+        </w:rPr>
+        <w:t>SystemSetting</w:t>
+      </w:r>
+      <w:proofErr w:type="spellEnd"/>
+      <w:r>
+        <w:rPr>
+          <w:rFonts w:hint="eastAsia"/>
+          <w:sz w:val="26"/>
+          <w:szCs w:val="26"/>
+        </w:rPr>
+        <w:t>：</w:t>
+      </w:r>
+      <w:r>
+        <w:rPr>
+          <w:rFonts w:hint="eastAsia"/>
+          <w:sz w:val="26"/>
+          <w:szCs w:val="26"/>
+        </w:rPr>
         <w:t>系统配置表</w:t>
       </w:r>
+    </w:p>
+    <w:p>
+      <w:pPr>
+        <w:pStyle w:val="a3"/>
+        <w:ind w:left="360" w:firstLineChars="0" w:firstLine="0"/>
+        <w:jc w:val="left"/>
+        <w:rPr>
+          <w:sz w:val="26"/>
+          <w:szCs w:val="26"/>
+        </w:rPr>
+      </w:pPr>
     </w:p>
     <w:tbl>
       <w:tblPr>
@@ -19615,6 +20347,7 @@
                 <w:b w:val="0"/>
                 <w:sz w:val="28"/>
               </w:rPr>
+              <w:lastRenderedPageBreak/>
               <w:t>earlyLeaveExceptionTime</w:t>
             </w:r>
             <w:proofErr w:type="spellEnd"/>
@@ -19692,44 +20425,285 @@
     </w:tbl>
     <w:p>
       <w:pPr>
-        <w:rPr>
-          <w:b/>
-          <w:sz w:val="28"/>
-        </w:rPr>
-      </w:pPr>
-    </w:p>
-    <w:p>
-      <w:pPr>
         <w:pStyle w:val="a3"/>
         <w:numPr>
-          <w:ilvl w:val="0"/>
+          <w:ilvl w:val="1"/>
           <w:numId w:val="24"/>
         </w:numPr>
         <w:ind w:firstLineChars="0"/>
         <w:jc w:val="left"/>
         <w:outlineLvl w:val="1"/>
         <w:rPr>
+          <w:rFonts w:hint="eastAsia"/>
           <w:b/>
           <w:sz w:val="28"/>
         </w:rPr>
       </w:pPr>
-      <w:bookmarkStart w:id="64" w:name="_Toc459833962"/>
       <w:r>
         <w:rPr>
           <w:rFonts w:hint="eastAsia"/>
           <w:b/>
           <w:sz w:val="28"/>
         </w:rPr>
-        <w:t>接口</w:t>
-      </w:r>
-      <w:bookmarkEnd w:id="64"/>
-    </w:p>
-    <w:p>
-      <w:pPr>
-        <w:rPr>
+        <w:t>数据类型（</w:t>
+      </w:r>
+      <w:proofErr w:type="spellStart"/>
+      <w:r>
+        <w:rPr>
+          <w:rFonts w:hint="eastAsia"/>
           <w:b/>
           <w:sz w:val="28"/>
         </w:rPr>
+        <w:t>Enum</w:t>
+      </w:r>
+      <w:proofErr w:type="spellEnd"/>
+      <w:r>
+        <w:rPr>
+          <w:rFonts w:hint="eastAsia"/>
+          <w:b/>
+          <w:sz w:val="28"/>
+        </w:rPr>
+        <w:t>）</w:t>
+      </w:r>
+    </w:p>
+    <w:p>
+      <w:pPr>
+        <w:pStyle w:val="a3"/>
+        <w:ind w:left="360" w:firstLineChars="0" w:firstLine="0"/>
+        <w:jc w:val="left"/>
+        <w:outlineLvl w:val="1"/>
+        <w:rPr>
+          <w:rFonts w:hint="eastAsia"/>
+          <w:sz w:val="26"/>
+          <w:szCs w:val="26"/>
+        </w:rPr>
+      </w:pPr>
+      <w:bookmarkStart w:id="63" w:name="_GoBack"/>
+      <w:proofErr w:type="spellStart"/>
+      <w:r>
+        <w:rPr>
+          <w:sz w:val="26"/>
+          <w:szCs w:val="26"/>
+        </w:rPr>
+        <w:t>AttendanceExceptionType</w:t>
+      </w:r>
+      <w:proofErr w:type="spellEnd"/>
+      <w:r>
+        <w:rPr>
+          <w:rFonts w:hint="eastAsia"/>
+          <w:sz w:val="26"/>
+          <w:szCs w:val="26"/>
+        </w:rPr>
+        <w:t>：出勤异常类型</w:t>
+      </w:r>
+    </w:p>
+    <w:p>
+      <w:pPr>
+        <w:pStyle w:val="a3"/>
+        <w:ind w:left="360" w:firstLineChars="0" w:firstLine="0"/>
+        <w:jc w:val="left"/>
+        <w:outlineLvl w:val="1"/>
+        <w:rPr>
+          <w:rFonts w:hint="eastAsia"/>
+          <w:sz w:val="26"/>
+          <w:szCs w:val="26"/>
+        </w:rPr>
+      </w:pPr>
+      <w:proofErr w:type="spellStart"/>
+      <w:r>
+        <w:rPr>
+          <w:sz w:val="26"/>
+          <w:szCs w:val="26"/>
+        </w:rPr>
+        <w:t>AttendanceRecordSourceType</w:t>
+      </w:r>
+      <w:proofErr w:type="spellEnd"/>
+      <w:r>
+        <w:rPr>
+          <w:rFonts w:hint="eastAsia"/>
+          <w:sz w:val="26"/>
+          <w:szCs w:val="26"/>
+        </w:rPr>
+        <w:t>：出勤记录来源类型</w:t>
+      </w:r>
+    </w:p>
+    <w:p>
+      <w:pPr>
+        <w:pStyle w:val="a3"/>
+        <w:ind w:left="360" w:firstLineChars="0" w:firstLine="0"/>
+        <w:jc w:val="left"/>
+        <w:outlineLvl w:val="1"/>
+        <w:rPr>
+          <w:rFonts w:hint="eastAsia"/>
+          <w:sz w:val="26"/>
+          <w:szCs w:val="26"/>
+        </w:rPr>
+      </w:pPr>
+      <w:proofErr w:type="spellStart"/>
+      <w:r>
+        <w:rPr>
+          <w:sz w:val="26"/>
+          <w:szCs w:val="26"/>
+        </w:rPr>
+        <w:t>DurationType</w:t>
+      </w:r>
+      <w:proofErr w:type="spellEnd"/>
+      <w:r>
+        <w:rPr>
+          <w:rFonts w:hint="eastAsia"/>
+          <w:sz w:val="26"/>
+          <w:szCs w:val="26"/>
+        </w:rPr>
+        <w:t>：</w:t>
+      </w:r>
+      <w:r>
+        <w:rPr>
+          <w:sz w:val="26"/>
+          <w:szCs w:val="26"/>
+        </w:rPr>
+        <w:t>持续时间单位类型</w:t>
+      </w:r>
+    </w:p>
+    <w:p>
+      <w:pPr>
+        <w:pStyle w:val="a3"/>
+        <w:ind w:left="360" w:firstLineChars="0" w:firstLine="0"/>
+        <w:jc w:val="left"/>
+        <w:outlineLvl w:val="1"/>
+        <w:rPr>
+          <w:rFonts w:hint="eastAsia"/>
+          <w:sz w:val="26"/>
+          <w:szCs w:val="26"/>
+        </w:rPr>
+      </w:pPr>
+      <w:proofErr w:type="spellStart"/>
+      <w:r>
+        <w:rPr>
+          <w:sz w:val="26"/>
+          <w:szCs w:val="26"/>
+        </w:rPr>
+        <w:t>ShiftType</w:t>
+      </w:r>
+      <w:proofErr w:type="spellEnd"/>
+      <w:r>
+        <w:rPr>
+          <w:rFonts w:hint="eastAsia"/>
+          <w:sz w:val="26"/>
+          <w:szCs w:val="26"/>
+        </w:rPr>
+        <w:t>：班次类型</w:t>
+      </w:r>
+    </w:p>
+    <w:p>
+      <w:pPr>
+        <w:pStyle w:val="a3"/>
+        <w:ind w:left="360" w:firstLineChars="0" w:firstLine="0"/>
+        <w:jc w:val="left"/>
+        <w:outlineLvl w:val="1"/>
+        <w:rPr>
+          <w:rFonts w:hint="eastAsia"/>
+          <w:sz w:val="26"/>
+          <w:szCs w:val="26"/>
+        </w:rPr>
+      </w:pPr>
+      <w:proofErr w:type="spellStart"/>
+      <w:r>
+        <w:rPr>
+          <w:sz w:val="26"/>
+          <w:szCs w:val="26"/>
+        </w:rPr>
+        <w:t>SystemCertificateType</w:t>
+      </w:r>
+      <w:proofErr w:type="spellEnd"/>
+      <w:r>
+        <w:rPr>
+          <w:rFonts w:hint="eastAsia"/>
+          <w:sz w:val="26"/>
+          <w:szCs w:val="26"/>
+        </w:rPr>
+        <w:t>：系统证照类型</w:t>
+      </w:r>
+    </w:p>
+    <w:p>
+      <w:pPr>
+        <w:pStyle w:val="a3"/>
+        <w:ind w:left="360" w:firstLineChars="0" w:firstLine="0"/>
+        <w:jc w:val="left"/>
+        <w:outlineLvl w:val="1"/>
+        <w:rPr>
+          <w:rFonts w:hint="eastAsia"/>
+          <w:sz w:val="26"/>
+          <w:szCs w:val="26"/>
+        </w:rPr>
+      </w:pPr>
+      <w:proofErr w:type="spellStart"/>
+      <w:r>
+        <w:rPr>
+          <w:sz w:val="26"/>
+          <w:szCs w:val="26"/>
+        </w:rPr>
+        <w:t>TaskRoundStatus</w:t>
+      </w:r>
+      <w:proofErr w:type="spellEnd"/>
+      <w:r>
+        <w:rPr>
+          <w:rFonts w:hint="eastAsia"/>
+          <w:sz w:val="26"/>
+          <w:szCs w:val="26"/>
+        </w:rPr>
+        <w:t>：任务状态</w:t>
+      </w:r>
+    </w:p>
+    <w:p>
+      <w:pPr>
+        <w:pStyle w:val="a3"/>
+        <w:ind w:left="360" w:firstLineChars="0" w:firstLine="0"/>
+        <w:jc w:val="left"/>
+        <w:outlineLvl w:val="1"/>
+        <w:rPr>
+          <w:rFonts w:hint="eastAsia"/>
+          <w:sz w:val="26"/>
+          <w:szCs w:val="26"/>
+        </w:rPr>
+      </w:pPr>
+      <w:proofErr w:type="spellStart"/>
+      <w:r>
+        <w:rPr>
+          <w:sz w:val="26"/>
+          <w:szCs w:val="26"/>
+        </w:rPr>
+        <w:t>WorkStatus</w:t>
+      </w:r>
+      <w:proofErr w:type="spellEnd"/>
+      <w:r>
+        <w:rPr>
+          <w:rFonts w:hint="eastAsia"/>
+          <w:sz w:val="26"/>
+          <w:szCs w:val="26"/>
+        </w:rPr>
+        <w:t>：工作状态</w:t>
+      </w:r>
+    </w:p>
+    <w:bookmarkEnd w:id="63"/>
+    <w:p>
+      <w:pPr>
+        <w:pStyle w:val="a3"/>
+        <w:ind w:left="855" w:firstLineChars="0" w:firstLine="0"/>
+        <w:jc w:val="left"/>
+        <w:outlineLvl w:val="1"/>
+        <w:rPr>
+          <w:rFonts w:hint="eastAsia"/>
+          <w:b/>
+          <w:sz w:val="28"/>
+        </w:rPr>
+      </w:pPr>
+    </w:p>
+    <w:p>
+      <w:pPr>
+        <w:rPr>
+          <w:b/>
+          <w:sz w:val="28"/>
+        </w:rPr>
       </w:pPr>
     </w:p>
     <w:p>
@@ -19737,7 +20711,41 @@
         <w:pStyle w:val="a3"/>
         <w:numPr>
           <w:ilvl w:val="0"/>
-          <w:numId w:val="24"/>
+          <w:numId w:val="35"/>
+        </w:numPr>
+        <w:ind w:firstLineChars="0"/>
+        <w:jc w:val="left"/>
+        <w:outlineLvl w:val="1"/>
+        <w:rPr>
+          <w:b/>
+          <w:sz w:val="28"/>
+        </w:rPr>
+      </w:pPr>
+      <w:bookmarkStart w:id="64" w:name="_Toc459833962"/>
+      <w:r>
+        <w:rPr>
+          <w:rFonts w:hint="eastAsia"/>
+          <w:b/>
+          <w:sz w:val="28"/>
+        </w:rPr>
+        <w:t>接口</w:t>
+      </w:r>
+      <w:bookmarkEnd w:id="64"/>
+    </w:p>
+    <w:p>
+      <w:pPr>
+        <w:rPr>
+          <w:b/>
+          <w:sz w:val="28"/>
+        </w:rPr>
+      </w:pPr>
+    </w:p>
+    <w:p>
+      <w:pPr>
+        <w:pStyle w:val="a3"/>
+        <w:numPr>
+          <w:ilvl w:val="0"/>
+          <w:numId w:val="35"/>
         </w:numPr>
         <w:ind w:firstLineChars="0"/>
         <w:jc w:val="left"/>
@@ -23916,6 +24924,127 @@
       <w:pPr>
         <w:ind w:left="3780" w:hanging="420"/>
       </w:pPr>
+    </w:lvl>
+  </w:abstractNum>
+  <w:abstractNum w:abstractNumId="34">
+    <w:nsid w:val="7F081F69"/>
+    <w:multiLevelType w:val="multilevel"/>
+    <w:tmpl w:val="715A0708"/>
+    <w:lvl w:ilvl="0">
+      <w:start w:val="1"/>
+      <w:numFmt w:val="decimal"/>
+      <w:lvlText w:val="%1."/>
+      <w:lvlJc w:val="left"/>
+      <w:pPr>
+        <w:ind w:left="360" w:hanging="360"/>
+      </w:pPr>
+      <w:rPr>
+        <w:rFonts w:hint="default"/>
+      </w:rPr>
+    </w:lvl>
+    <w:lvl w:ilvl="1">
+      <w:start w:val="1"/>
+      <w:numFmt w:val="decimal"/>
+      <w:isLgl/>
+      <w:lvlText w:val="%1.%2"/>
+      <w:lvlJc w:val="left"/>
+      <w:pPr>
+        <w:ind w:left="855" w:hanging="495"/>
+      </w:pPr>
+      <w:rPr>
+        <w:rFonts w:hint="default"/>
+      </w:rPr>
+    </w:lvl>
+    <w:lvl w:ilvl="2">
+      <w:start w:val="1"/>
+      <w:numFmt w:val="decimal"/>
+      <w:isLgl/>
+      <w:lvlText w:val="%1.%2.%3"/>
+      <w:lvlJc w:val="left"/>
+      <w:pPr>
+        <w:ind w:left="1440" w:hanging="720"/>
+      </w:pPr>
+      <w:rPr>
+        <w:rFonts w:hint="default"/>
+      </w:rPr>
+    </w:lvl>
+    <w:lvl w:ilvl="3">
+      <w:start w:val="1"/>
+      <w:numFmt w:val="decimal"/>
+      <w:isLgl/>
+      <w:lvlText w:val="%1.%2.%3.%4"/>
+      <w:lvlJc w:val="left"/>
+      <w:pPr>
+        <w:ind w:left="2160" w:hanging="1080"/>
+      </w:pPr>
+      <w:rPr>
+        <w:rFonts w:hint="default"/>
+      </w:rPr>
+    </w:lvl>
+    <w:lvl w:ilvl="4">
+      <w:start w:val="1"/>
+      <w:numFmt w:val="decimal"/>
+      <w:isLgl/>
+      <w:lvlText w:val="%1.%2.%3.%4.%5"/>
+      <w:lvlJc w:val="left"/>
+      <w:pPr>
+        <w:ind w:left="2520" w:hanging="1080"/>
+      </w:pPr>
+      <w:rPr>
+        <w:rFonts w:hint="default"/>
+      </w:rPr>
+    </w:lvl>
+    <w:lvl w:ilvl="5">
+      <w:start w:val="1"/>
+      <w:numFmt w:val="decimal"/>
+      <w:isLgl/>
+      <w:lvlText w:val="%1.%2.%3.%4.%5.%6"/>
+      <w:lvlJc w:val="left"/>
+      <w:pPr>
+        <w:ind w:left="3240" w:hanging="1440"/>
+      </w:pPr>
+      <w:rPr>
+        <w:rFonts w:hint="default"/>
+      </w:rPr>
+    </w:lvl>
+    <w:lvl w:ilvl="6">
+      <w:start w:val="1"/>
+      <w:numFmt w:val="decimal"/>
+      <w:isLgl/>
+      <w:lvlText w:val="%1.%2.%3.%4.%5.%6.%7"/>
+      <w:lvlJc w:val="left"/>
+      <w:pPr>
+        <w:ind w:left="3600" w:hanging="1440"/>
+      </w:pPr>
+      <w:rPr>
+        <w:rFonts w:hint="default"/>
+      </w:rPr>
+    </w:lvl>
+    <w:lvl w:ilvl="7">
+      <w:start w:val="1"/>
+      <w:numFmt w:val="decimal"/>
+      <w:isLgl/>
+      <w:lvlText w:val="%1.%2.%3.%4.%5.%6.%7.%8"/>
+      <w:lvlJc w:val="left"/>
+      <w:pPr>
+        <w:ind w:left="4320" w:hanging="1800"/>
+      </w:pPr>
+      <w:rPr>
+        <w:rFonts w:hint="default"/>
+      </w:rPr>
+    </w:lvl>
+    <w:lvl w:ilvl="8">
+      <w:start w:val="1"/>
+      <w:numFmt w:val="decimal"/>
+      <w:isLgl/>
+      <w:lvlText w:val="%1.%2.%3.%4.%5.%6.%7.%8.%9"/>
+      <w:lvlJc w:val="left"/>
+      <w:pPr>
+        <w:ind w:left="5040" w:hanging="2160"/>
+      </w:pPr>
+      <w:rPr>
+        <w:rFonts w:hint="default"/>
+      </w:rPr>
     </w:lvl>
   </w:abstractNum>
   <w:num w:numId="1">
@@ -24019,6 +25148,9 @@
   </w:num>
   <w:num w:numId="34">
     <w:abstractNumId w:val="15"/>
+  </w:num>
+  <w:num w:numId="35">
+    <w:abstractNumId w:val="34"/>
   </w:num>
 </w:numbering>
 </file>
@@ -26299,7 +27431,7 @@
 </file>
 
 <file path=customXml/itemProps1.xml><?xml version="1.0" encoding="utf-8"?>
-<ds:datastoreItem xmlns:ds="http://schemas.openxmlformats.org/officeDocument/2006/customXml" ds:itemID="{E99628C5-6322-47E0-A68E-59F7A33E43FB}">
+<ds:datastoreItem xmlns:ds="http://schemas.openxmlformats.org/officeDocument/2006/customXml" ds:itemID="{F29FCFED-9E3F-4AE1-BC80-2AE7B815CB89}">
   <ds:schemaRefs>
     <ds:schemaRef ds:uri="http://schemas.openxmlformats.org/officeDocument/2006/bibliography"/>
   </ds:schemaRefs>

</xml_diff>